<commit_message>
Documentos SC terminado, migrations Documentos CE
</commit_message>
<xml_diff>
--- a/public/assets/SC/5- FC-SC/FC-SC-1301 Códigos y títulos.docx
+++ b/public/assets/SC/5- FC-SC/FC-SC-1301 Códigos y títulos.docx
@@ -525,10 +525,13 @@
           <w:p>
             <w:pPr>
               <w:spacing w:line="360" w:lineRule="auto"/>
-              <w:rPr>
-                <w:rFonts w:ascii="Calibri" w:hAnsi="Calibri" w:cs="Arial"/>
-              </w:rPr>
-            </w:pPr>
+              <w:jc w:val="center"/>
+              <w:rPr>
+                <w:rFonts w:ascii="Calibri" w:hAnsi="Calibri" w:cs="Arial"/>
+              </w:rPr>
+            </w:pPr>
+            <w:bookmarkStart w:id="0" w:name="_GoBack"/>
+            <w:bookmarkEnd w:id="0"/>
             <w:r>
               <w:rPr>
                 <w:rFonts w:ascii="Calibri" w:hAnsi="Calibri" w:cs="Arial"/>
@@ -4274,7 +4277,6 @@
               </w:rPr>
               <w:t>${</w:t>
             </w:r>
-            <w:bookmarkStart w:id="0" w:name="_GoBack"/>
             <w:proofErr w:type="spellStart"/>
             <w:r>
               <w:rPr>
@@ -4283,7 +4285,6 @@
               </w:rPr>
               <w:t>passwordOtros</w:t>
             </w:r>
-            <w:bookmarkEnd w:id="0"/>
             <w:proofErr w:type="spellEnd"/>
             <w:r>
               <w:rPr>
@@ -4598,7 +4599,7 @@
         <w:sz w:val="20"/>
         <w:szCs w:val="20"/>
       </w:rPr>
-      <w:t>3</w:t>
+      <w:t>1</w:t>
     </w:r>
     <w:r>
       <w:rPr>
@@ -6771,7 +6772,7 @@
 </file>
 
 <file path=customXml/itemProps1.xml><?xml version="1.0" encoding="utf-8"?>
-<ds:datastoreItem xmlns:ds="http://schemas.openxmlformats.org/officeDocument/2006/customXml" ds:itemID="{38EB28DE-64A2-453E-875A-31C3229683D6}">
+<ds:datastoreItem xmlns:ds="http://schemas.openxmlformats.org/officeDocument/2006/customXml" ds:itemID="{D330FDD6-8D11-42EE-B073-5371B98191FC}">
   <ds:schemaRefs>
     <ds:schemaRef ds:uri="http://schemas.openxmlformats.org/officeDocument/2006/bibliography"/>
   </ds:schemaRefs>

</xml_diff>